<commit_message>
update outline for beta
</commit_message>
<xml_diff>
--- a/commercial/GA2/20Outline.docx
+++ b/commercial/GA2/20Outline.docx
@@ -4,13 +4,93 @@
   <w:body>
     <w:p>
       <w:pPr>
-        <w:pStyle w:val="ListParagraph"/>
-        <w:numPr>
-          <w:ilvl w:val="0"/>
-          <w:numId w:val="1"/>
-        </w:numPr>
-      </w:pPr>
-      <w:r>
+        <w:rPr>
+          <w:u w:val="single"/>
+        </w:rPr>
+      </w:pPr>
+    </w:p>
+    <w:p>
+      <w:pPr>
+        <w:ind w:left="360"/>
+        <w:rPr>
+          <w:sz w:val="36"/>
+        </w:rPr>
+      </w:pPr>
+      <w:r>
+        <w:rPr>
+          <w:sz w:val="36"/>
+        </w:rPr>
+        <w:t>Preliminary outline for 2.0</w:t>
+      </w:r>
+    </w:p>
+    <w:p>
+      <w:pPr>
+        <w:ind w:left="360"/>
+      </w:pPr>
+      <w:r>
+        <w:t>Underlined topics may be all that is needed for beta. Will know more soon</w:t>
+      </w:r>
+    </w:p>
+    <w:p>
+      <w:pPr>
+        <w:ind w:left="360"/>
+        <w:rPr>
+          <w:color w:val="FF0000"/>
+          <w:u w:val="single"/>
+        </w:rPr>
+      </w:pPr>
+      <w:r>
+        <w:rPr>
+          <w:color w:val="FF0000"/>
+          <w:u w:val="single"/>
+        </w:rPr>
+        <w:t xml:space="preserve">Beta: </w:t>
+      </w:r>
+      <w:r>
+        <w:rPr>
+          <w:color w:val="FF0000"/>
+          <w:lang w:val="en-GB"/>
+        </w:rPr>
+        <w:t>Single-bond, 3-node cont</w:t>
+      </w:r>
+      <w:r>
+        <w:rPr>
+          <w:color w:val="FF0000"/>
+          <w:lang w:val="en-GB"/>
+        </w:rPr>
+        <w:t>rol-plane is the target</w:t>
+      </w:r>
+      <w:r>
+        <w:rPr>
+          <w:color w:val="FF0000"/>
+          <w:lang w:val="en-GB"/>
+        </w:rPr>
+        <w:t>. Template not yet available.</w:t>
+      </w:r>
+    </w:p>
+    <w:p>
+      <w:pPr>
+        <w:ind w:left="360"/>
+        <w:rPr>
+          <w:u w:val="single"/>
+        </w:rPr>
+      </w:pPr>
+    </w:p>
+    <w:p>
+      <w:pPr>
+        <w:pStyle w:val="ListParagraph"/>
+        <w:numPr>
+          <w:ilvl w:val="0"/>
+          <w:numId w:val="1"/>
+        </w:numPr>
+        <w:rPr>
+          <w:u w:val="single"/>
+        </w:rPr>
+      </w:pPr>
+      <w:r>
+        <w:rPr>
+          <w:u w:val="single"/>
+        </w:rPr>
         <w:t>Technical overview</w:t>
       </w:r>
     </w:p>
@@ -38,14 +118,25 @@
         </w:numPr>
         <w:rPr>
           <w:color w:val="00B050"/>
+          <w:u w:val="single"/>
         </w:rPr>
       </w:pPr>
       <w:r>
         <w:rPr>
           <w:color w:val="00B050"/>
+          <w:u w:val="single"/>
         </w:rPr>
         <w:t>Support matrix</w:t>
       </w:r>
+      <w:r>
+        <w:rPr>
+          <w:color w:val="00B050"/>
+          <w:u w:val="single"/>
+        </w:rPr>
+        <w:t>. A section specifically for the beta</w:t>
+      </w:r>
+      <w:bookmarkStart w:id="0" w:name="_GoBack"/>
+      <w:bookmarkEnd w:id="0"/>
     </w:p>
     <w:p>
       <w:pPr>
@@ -73,8 +164,6 @@
         </w:rPr>
         <w:t xml:space="preserve"> not sure what is upgrading. Frank’s meeting today 7/16</w:t>
       </w:r>
-      <w:bookmarkStart w:id="0" w:name="_GoBack"/>
-      <w:bookmarkEnd w:id="0"/>
     </w:p>
     <w:p>
       <w:pPr>
@@ -95,10 +184,22 @@
           <w:ilvl w:val="1"/>
           <w:numId w:val="1"/>
         </w:numPr>
-      </w:pPr>
-      <w:r>
+        <w:rPr>
+          <w:u w:val="single"/>
+        </w:rPr>
+      </w:pPr>
+      <w:r>
+        <w:rPr>
+          <w:u w:val="single"/>
+        </w:rPr>
         <w:t>Reference architectures/supported architectures</w:t>
       </w:r>
+      <w:r>
+        <w:rPr>
+          <w:u w:val="single"/>
+        </w:rPr>
+        <w:t xml:space="preserve"> – one for beta</w:t>
+      </w:r>
     </w:p>
     <w:p>
       <w:pPr>
@@ -155,10 +256,28 @@
           <w:ilvl w:val="1"/>
           <w:numId w:val="1"/>
         </w:numPr>
-      </w:pPr>
-      <w:r>
+        <w:rPr>
+          <w:u w:val="single"/>
+        </w:rPr>
+      </w:pPr>
+      <w:r>
+        <w:rPr>
+          <w:u w:val="single"/>
+        </w:rPr>
         <w:t>Control plane</w:t>
       </w:r>
+      <w:r>
+        <w:rPr>
+          <w:u w:val="single"/>
+        </w:rPr>
+        <w:t xml:space="preserve"> --</w:t>
+      </w:r>
+      <w:r>
+        <w:rPr>
+          <w:u w:val="single"/>
+        </w:rPr>
+        <w:t xml:space="preserve"> one config for beta</w:t>
+      </w:r>
     </w:p>
     <w:p>
       <w:pPr>
@@ -227,13 +346,28 @@
           <w:ilvl w:val="1"/>
           <w:numId w:val="1"/>
         </w:numPr>
-      </w:pPr>
-      <w:r>
+        <w:rPr>
+          <w:u w:val="single"/>
+        </w:rPr>
+      </w:pPr>
+      <w:r>
+        <w:rPr>
+          <w:u w:val="single"/>
+        </w:rPr>
         <w:t>Node types and their require</w:t>
       </w:r>
       <w:r>
+        <w:rPr>
+          <w:u w:val="single"/>
+        </w:rPr>
         <w:t>ments</w:t>
       </w:r>
+      <w:r>
+        <w:rPr>
+          <w:u w:val="single"/>
+        </w:rPr>
+        <w:t xml:space="preserve"> limited for beta</w:t>
+      </w:r>
     </w:p>
     <w:p>
       <w:pPr>
@@ -254,8 +388,14 @@
           <w:ilvl w:val="1"/>
           <w:numId w:val="1"/>
         </w:numPr>
-      </w:pPr>
-      <w:r>
+        <w:rPr>
+          <w:u w:val="single"/>
+        </w:rPr>
+      </w:pPr>
+      <w:r>
+        <w:rPr>
+          <w:u w:val="single"/>
+        </w:rPr>
         <w:t>Physical node preparation</w:t>
       </w:r>
     </w:p>
@@ -266,20 +406,38 @@
           <w:ilvl w:val="1"/>
           <w:numId w:val="1"/>
         </w:numPr>
-      </w:pPr>
-      <w:r>
+        <w:rPr>
+          <w:u w:val="single"/>
+        </w:rPr>
+      </w:pPr>
+      <w:r>
+        <w:rPr>
+          <w:u w:val="single"/>
+        </w:rPr>
         <w:t>Installing/configuring NICs</w:t>
       </w:r>
-    </w:p>
-    <w:p>
-      <w:pPr>
-        <w:pStyle w:val="ListParagraph"/>
-        <w:numPr>
-          <w:ilvl w:val="1"/>
-          <w:numId w:val="1"/>
-        </w:numPr>
-      </w:pPr>
-      <w:r>
+      <w:r>
+        <w:rPr>
+          <w:u w:val="single"/>
+        </w:rPr>
+        <w:t xml:space="preserve"> --one bond for beta</w:t>
+      </w:r>
+    </w:p>
+    <w:p>
+      <w:pPr>
+        <w:pStyle w:val="ListParagraph"/>
+        <w:numPr>
+          <w:ilvl w:val="1"/>
+          <w:numId w:val="1"/>
+        </w:numPr>
+        <w:rPr>
+          <w:u w:val="single"/>
+        </w:rPr>
+      </w:pPr>
+      <w:r>
+        <w:rPr>
+          <w:u w:val="single"/>
+        </w:rPr>
         <w:t>Installing NTP</w:t>
       </w:r>
     </w:p>
@@ -290,22 +448,46 @@
           <w:ilvl w:val="1"/>
           <w:numId w:val="1"/>
         </w:numPr>
-      </w:pPr>
-      <w:r>
+        <w:rPr>
+          <w:u w:val="single"/>
+        </w:rPr>
+      </w:pPr>
+      <w:r>
+        <w:rPr>
+          <w:u w:val="single"/>
+        </w:rPr>
         <w:t>Gathering config data</w:t>
       </w:r>
-    </w:p>
-    <w:p>
-      <w:pPr>
-        <w:pStyle w:val="ListParagraph"/>
-        <w:numPr>
-          <w:ilvl w:val="1"/>
-          <w:numId w:val="1"/>
-        </w:numPr>
-      </w:pPr>
-      <w:r>
+      <w:r>
+        <w:rPr>
+          <w:u w:val="single"/>
+        </w:rPr>
+        <w:t xml:space="preserve"> may be simpler for beta as the config is predetermined</w:t>
+      </w:r>
+    </w:p>
+    <w:p>
+      <w:pPr>
+        <w:pStyle w:val="ListParagraph"/>
+        <w:numPr>
+          <w:ilvl w:val="1"/>
+          <w:numId w:val="1"/>
+        </w:numPr>
+        <w:rPr>
+          <w:u w:val="single"/>
+        </w:rPr>
+      </w:pPr>
+      <w:r>
+        <w:rPr>
+          <w:u w:val="single"/>
+        </w:rPr>
         <w:t>Basic cloud</w:t>
       </w:r>
+      <w:r>
+        <w:rPr>
+          <w:u w:val="single"/>
+        </w:rPr>
+        <w:t xml:space="preserve"> this will be the beta config</w:t>
+      </w:r>
     </w:p>
     <w:p>
       <w:pPr>
@@ -338,20 +520,38 @@
           <w:ilvl w:val="1"/>
           <w:numId w:val="1"/>
         </w:numPr>
-      </w:pPr>
-      <w:r>
+        <w:rPr>
+          <w:u w:val="single"/>
+        </w:rPr>
+      </w:pPr>
+      <w:r>
+        <w:rPr>
+          <w:u w:val="single"/>
+        </w:rPr>
         <w:t>OS installation</w:t>
       </w:r>
-    </w:p>
-    <w:p>
-      <w:pPr>
-        <w:pStyle w:val="ListParagraph"/>
-        <w:numPr>
-          <w:ilvl w:val="1"/>
-          <w:numId w:val="1"/>
-        </w:numPr>
-      </w:pPr>
-      <w:r>
+      <w:r>
+        <w:rPr>
+          <w:u w:val="single"/>
+        </w:rPr>
+        <w:t xml:space="preserve"> perhaps beta will actually do the hLinux install</w:t>
+      </w:r>
+    </w:p>
+    <w:p>
+      <w:pPr>
+        <w:pStyle w:val="ListParagraph"/>
+        <w:numPr>
+          <w:ilvl w:val="1"/>
+          <w:numId w:val="1"/>
+        </w:numPr>
+        <w:rPr>
+          <w:u w:val="single"/>
+        </w:rPr>
+      </w:pPr>
+      <w:r>
+        <w:rPr>
+          <w:u w:val="single"/>
+        </w:rPr>
         <w:t>HLM data inputs</w:t>
       </w:r>
     </w:p>
@@ -364,11 +564,13 @@
         </w:numPr>
         <w:rPr>
           <w:color w:val="00B050"/>
+          <w:u w:val="single"/>
         </w:rPr>
       </w:pPr>
       <w:r>
         <w:rPr>
           <w:color w:val="00B050"/>
+          <w:u w:val="single"/>
         </w:rPr>
         <w:t>Install steps</w:t>
       </w:r>
@@ -392,8 +594,14 @@
           <w:ilvl w:val="1"/>
           <w:numId w:val="1"/>
         </w:numPr>
-      </w:pPr>
-      <w:r>
+        <w:rPr>
+          <w:u w:val="single"/>
+        </w:rPr>
+      </w:pPr>
+      <w:r>
+        <w:rPr>
+          <w:u w:val="single"/>
+        </w:rPr>
         <w:t>Failure</w:t>
       </w:r>
     </w:p>
@@ -404,8 +612,14 @@
           <w:ilvl w:val="1"/>
           <w:numId w:val="1"/>
         </w:numPr>
-      </w:pPr>
-      <w:r>
+        <w:rPr>
+          <w:u w:val="single"/>
+        </w:rPr>
+      </w:pPr>
+      <w:r>
+        <w:rPr>
+          <w:u w:val="single"/>
+        </w:rPr>
         <w:t>Verification</w:t>
       </w:r>
     </w:p>
@@ -416,8 +630,14 @@
           <w:ilvl w:val="1"/>
           <w:numId w:val="1"/>
         </w:numPr>
-      </w:pPr>
-      <w:r>
+        <w:rPr>
+          <w:u w:val="single"/>
+        </w:rPr>
+      </w:pPr>
+      <w:r>
+        <w:rPr>
+          <w:u w:val="single"/>
+        </w:rPr>
         <w:t>Start cloud</w:t>
       </w:r>
     </w:p>
@@ -532,6 +752,7 @@
         </w:numPr>
       </w:pPr>
       <w:r>
+        <w:lastRenderedPageBreak/>
         <w:t>Update node</w:t>
       </w:r>
     </w:p>
@@ -661,7 +882,6 @@
         <w:rPr>
           <w:color w:val="FF0000"/>
         </w:rPr>
-        <w:lastRenderedPageBreak/>
         <w:t>Swift</w:t>
       </w:r>
     </w:p>

</xml_diff>